<commit_message>
backing up, trying to fix syntaxerror
</commit_message>
<xml_diff>
--- a/week-8/web330assign8.docx
+++ b/week-8/web330assign8.docx
@@ -591,30 +591,49 @@
         </w:numPr>
         <w:spacing w:after="5" w:line="357" w:lineRule="auto"/>
         <w:ind w:right="414" w:hanging="360"/>
-      </w:pPr>
-      <w:r>
+        <w:rPr>
+          <w:strike/>
+        </w:rPr>
+      </w:pPr>
+      <w:r>
+        <w:rPr>
+          <w:strike/>
+        </w:rPr>
         <w:t xml:space="preserve">Instantiate a new URL object, supplying it the </w:t>
       </w:r>
       <w:proofErr w:type="spellStart"/>
       <w:r>
+        <w:rPr>
+          <w:strike/>
+        </w:rPr>
         <w:t>url</w:t>
       </w:r>
       <w:proofErr w:type="spellEnd"/>
       <w:r>
+        <w:rPr>
+          <w:strike/>
+        </w:rPr>
         <w:t xml:space="preserve"> parameter and assign the results to the </w:t>
       </w:r>
       <w:proofErr w:type="spellStart"/>
       <w:r>
+        <w:rPr>
+          <w:strike/>
+        </w:rPr>
         <w:t>url</w:t>
       </w:r>
       <w:proofErr w:type="spellEnd"/>
       <w:r>
+        <w:rPr>
+          <w:strike/>
+        </w:rPr>
         <w:t xml:space="preserve"> parameter: </w:t>
       </w:r>
       <w:proofErr w:type="spellStart"/>
       <w:r>
         <w:rPr>
           <w:b/>
+          <w:strike/>
         </w:rPr>
         <w:t>url</w:t>
       </w:r>
@@ -622,6 +641,7 @@
       <w:r>
         <w:rPr>
           <w:b/>
+          <w:strike/>
         </w:rPr>
         <w:t xml:space="preserve"> = new </w:t>
       </w:r>
@@ -629,6 +649,7 @@
       <w:r>
         <w:rPr>
           <w:b/>
+          <w:strike/>
         </w:rPr>
         <w:t>URL(</w:t>
       </w:r>
@@ -637,6 +658,7 @@
       <w:r>
         <w:rPr>
           <w:b/>
+          <w:strike/>
         </w:rPr>
         <w:t>url</w:t>
       </w:r>
@@ -644,6 +666,7 @@
       <w:r>
         <w:rPr>
           <w:b/>
+          <w:strike/>
         </w:rPr>
         <w:t xml:space="preserve">) </w:t>
       </w:r>
@@ -657,26 +680,30 @@
         <w:spacing w:after="6" w:line="356" w:lineRule="auto"/>
         <w:ind w:right="414" w:hanging="360"/>
         <w:rPr>
-          <w:color w:val="FF0000"/>
-        </w:rPr>
-      </w:pPr>
-      <w:r>
-        <w:rPr>
-          <w:color w:val="FF0000"/>
+          <w:strike/>
+          <w:color w:val="00B050"/>
+        </w:rPr>
+      </w:pPr>
+      <w:r>
+        <w:rPr>
+          <w:strike/>
+          <w:color w:val="00B050"/>
         </w:rPr>
         <w:t xml:space="preserve">Instantiate a new </w:t>
       </w:r>
       <w:proofErr w:type="spellStart"/>
       <w:r>
         <w:rPr>
-          <w:color w:val="FF0000"/>
+          <w:strike/>
+          <w:color w:val="00B050"/>
         </w:rPr>
         <w:t>URLSearchParams</w:t>
       </w:r>
       <w:proofErr w:type="spellEnd"/>
       <w:r>
         <w:rPr>
-          <w:color w:val="FF0000"/>
+          <w:strike/>
+          <w:color w:val="00B050"/>
         </w:rPr>
         <w:t xml:space="preserve"> object, supplying it the params parameter and assigning it to the </w:t>
       </w:r>
@@ -684,7 +711,8 @@
       <w:proofErr w:type="gramStart"/>
       <w:r>
         <w:rPr>
-          <w:color w:val="FF0000"/>
+          <w:strike/>
+          <w:color w:val="00B050"/>
         </w:rPr>
         <w:t>url.search</w:t>
       </w:r>
@@ -692,14 +720,16 @@
       <w:proofErr w:type="gramEnd"/>
       <w:r>
         <w:rPr>
-          <w:color w:val="FF0000"/>
+          <w:strike/>
+          <w:color w:val="00B050"/>
         </w:rPr>
         <w:t xml:space="preserve"> property. </w:t>
       </w:r>
       <w:r>
         <w:rPr>
           <w:b/>
-          <w:color w:val="FF0000"/>
+          <w:strike/>
+          <w:color w:val="00B050"/>
         </w:rPr>
         <w:t xml:space="preserve"> </w:t>
       </w:r>
@@ -712,30 +742,49 @@
         </w:numPr>
         <w:spacing w:line="356" w:lineRule="auto"/>
         <w:ind w:right="414" w:hanging="360"/>
-      </w:pPr>
-      <w:r>
+        <w:rPr>
+          <w:strike/>
+        </w:rPr>
+      </w:pPr>
+      <w:r>
+        <w:rPr>
+          <w:strike/>
+        </w:rPr>
         <w:lastRenderedPageBreak/>
         <w:t xml:space="preserve">Create an object literal named res and using the </w:t>
       </w:r>
       <w:proofErr w:type="gramStart"/>
       <w:r>
+        <w:rPr>
+          <w:strike/>
+        </w:rPr>
         <w:t>fetch(</w:t>
       </w:r>
       <w:proofErr w:type="gramEnd"/>
       <w:r>
+        <w:rPr>
+          <w:strike/>
+        </w:rPr>
         <w:t xml:space="preserve">) API passing in the </w:t>
       </w:r>
       <w:proofErr w:type="spellStart"/>
       <w:r>
+        <w:rPr>
+          <w:strike/>
+        </w:rPr>
         <w:t>url.toString</w:t>
       </w:r>
       <w:proofErr w:type="spellEnd"/>
       <w:r>
+        <w:rPr>
+          <w:strike/>
+        </w:rPr>
         <w:t xml:space="preserve">() variable and specific the request as a GET request. </w:t>
       </w:r>
       <w:r>
         <w:rPr>
           <w:b/>
+          <w:strike/>
         </w:rPr>
         <w:t xml:space="preserve"> </w:t>
       </w:r>
@@ -748,19 +797,22 @@
         </w:numPr>
         <w:ind w:right="414" w:hanging="360"/>
         <w:rPr>
-          <w:color w:val="FF0000"/>
-        </w:rPr>
-      </w:pPr>
-      <w:r>
-        <w:rPr>
-          <w:color w:val="FF0000"/>
+          <w:strike/>
+          <w:color w:val="00B050"/>
+        </w:rPr>
+      </w:pPr>
+      <w:r>
+        <w:rPr>
+          <w:strike/>
+          <w:color w:val="00B050"/>
         </w:rPr>
         <w:t>Return the res object literal as JSON.</w:t>
       </w:r>
       <w:r>
         <w:rPr>
           <w:b/>
-          <w:color w:val="FF0000"/>
+          <w:strike/>
+          <w:color w:val="00B050"/>
         </w:rPr>
         <w:t xml:space="preserve"> </w:t>
       </w:r>
@@ -1104,21 +1156,34 @@
           <w:numId w:val="3"/>
         </w:numPr>
         <w:ind w:right="414" w:hanging="360"/>
-      </w:pPr>
-      <w:r>
+        <w:rPr>
+          <w:strike/>
+        </w:rPr>
+      </w:pPr>
+      <w:r>
+        <w:rPr>
+          <w:strike/>
+        </w:rPr>
         <w:t xml:space="preserve">Create a variable named </w:t>
       </w:r>
       <w:proofErr w:type="spellStart"/>
       <w:r>
+        <w:rPr>
+          <w:strike/>
+        </w:rPr>
         <w:t>isbns</w:t>
       </w:r>
       <w:proofErr w:type="spellEnd"/>
       <w:r>
+        <w:rPr>
+          <w:strike/>
+        </w:rPr>
         <w:t xml:space="preserve"> and assign it an array of ISBN numbers (see below)</w:t>
       </w:r>
       <w:r>
         <w:rPr>
           <w:b/>
+          <w:strike/>
         </w:rPr>
         <w:t xml:space="preserve"> </w:t>
       </w:r>
@@ -1901,12 +1966,14 @@
         </w:numPr>
         <w:ind w:right="414" w:hanging="360"/>
         <w:rPr>
-          <w:color w:val="FF0000"/>
-        </w:rPr>
-      </w:pPr>
-      <w:r>
-        <w:rPr>
-          <w:color w:val="FF0000"/>
+          <w:strike/>
+          <w:color w:val="00B050"/>
+        </w:rPr>
+      </w:pPr>
+      <w:r>
+        <w:rPr>
+          <w:strike/>
+          <w:color w:val="00B050"/>
         </w:rPr>
         <w:t xml:space="preserve">Build a new params object literal (see Exhibit D.) </w:t>
       </w:r>
@@ -1919,26 +1986,26 @@
         </w:numPr>
         <w:ind w:right="414" w:hanging="360"/>
         <w:rPr>
-          <w:color w:val="FF0000"/>
-        </w:rPr>
-      </w:pPr>
-      <w:r>
-        <w:rPr>
-          <w:color w:val="FF0000"/>
+          <w:color w:val="00B050"/>
+        </w:rPr>
+      </w:pPr>
+      <w:r>
+        <w:rPr>
+          <w:color w:val="00B050"/>
         </w:rPr>
         <w:t xml:space="preserve">Call the </w:t>
       </w:r>
       <w:proofErr w:type="spellStart"/>
       <w:r>
         <w:rPr>
-          <w:color w:val="FF0000"/>
+          <w:color w:val="00B050"/>
         </w:rPr>
         <w:t>http.get</w:t>
       </w:r>
       <w:proofErr w:type="spellEnd"/>
       <w:r>
         <w:rPr>
-          <w:color w:val="FF0000"/>
+          <w:color w:val="00B050"/>
         </w:rPr>
         <w:t xml:space="preserve"> function supplying it the open library URL and params object literal. </w:t>
       </w:r>
@@ -1952,54 +2019,54 @@
         <w:spacing w:after="0" w:line="399" w:lineRule="auto"/>
         <w:ind w:right="414" w:hanging="360"/>
         <w:rPr>
-          <w:color w:val="FF0000"/>
-        </w:rPr>
-      </w:pPr>
-      <w:r>
-        <w:rPr>
-          <w:color w:val="FF0000"/>
+          <w:color w:val="00B050"/>
+        </w:rPr>
+      </w:pPr>
+      <w:r>
+        <w:rPr>
+          <w:color w:val="00B050"/>
         </w:rPr>
         <w:t xml:space="preserve">Add a then clause and in the body call the </w:t>
       </w:r>
       <w:proofErr w:type="spellStart"/>
       <w:r>
         <w:rPr>
-          <w:color w:val="FF0000"/>
+          <w:color w:val="00B050"/>
         </w:rPr>
         <w:t>buildHtmlString</w:t>
       </w:r>
       <w:proofErr w:type="spellEnd"/>
       <w:r>
         <w:rPr>
-          <w:color w:val="FF0000"/>
+          <w:color w:val="00B050"/>
         </w:rPr>
         <w:t xml:space="preserve"> function supplying it the res object and “</w:t>
       </w:r>
       <w:proofErr w:type="spellStart"/>
       <w:r>
         <w:rPr>
-          <w:color w:val="FF0000"/>
+          <w:color w:val="00B050"/>
         </w:rPr>
         <w:t>ul</w:t>
       </w:r>
       <w:proofErr w:type="spellEnd"/>
       <w:r>
         <w:rPr>
-          <w:color w:val="FF0000"/>
+          <w:color w:val="00B050"/>
         </w:rPr>
         <w:t xml:space="preserve">” string value and bind the results to the </w:t>
       </w:r>
       <w:proofErr w:type="spellStart"/>
       <w:r>
         <w:rPr>
-          <w:color w:val="FF0000"/>
+          <w:color w:val="00B050"/>
         </w:rPr>
         <w:t>selectedBook</w:t>
       </w:r>
       <w:proofErr w:type="spellEnd"/>
       <w:r>
         <w:rPr>
-          <w:color w:val="FF0000"/>
+          <w:color w:val="00B050"/>
         </w:rPr>
         <w:t xml:space="preserve"> div. </w:t>
       </w:r>
@@ -2013,26 +2080,26 @@
         <w:spacing w:after="0" w:line="358" w:lineRule="auto"/>
         <w:ind w:right="414" w:hanging="360"/>
         <w:rPr>
-          <w:color w:val="FF0000"/>
-        </w:rPr>
-      </w:pPr>
-      <w:r>
-        <w:rPr>
-          <w:color w:val="FF0000"/>
+          <w:color w:val="00B050"/>
+        </w:rPr>
+      </w:pPr>
+      <w:r>
+        <w:rPr>
+          <w:color w:val="00B050"/>
         </w:rPr>
         <w:t xml:space="preserve">Add a </w:t>
       </w:r>
       <w:proofErr w:type="gramStart"/>
       <w:r>
         <w:rPr>
-          <w:color w:val="FF0000"/>
+          <w:color w:val="00B050"/>
         </w:rPr>
         <w:t>catch(</w:t>
       </w:r>
       <w:proofErr w:type="gramEnd"/>
       <w:r>
         <w:rPr>
-          <w:color w:val="FF0000"/>
+          <w:color w:val="00B050"/>
         </w:rPr>
         <w:t xml:space="preserve">) clause for the error object and write the error to the console using the console.log() API. </w:t>
       </w:r>

</xml_diff>